<commit_message>
fix: DisplayIfProcessor altering wrong elements when running after Repeat*Processors fix: displayTableRowIf not working correctly with merged cells
</commit_message>
<xml_diff>
--- a/src/test/resources/io/reflectoring/docxstamper/ConditionalDisplayOfTableRowsTest.docx
+++ b/src/test/resources/io/reflectoring/docxstamper/ConditionalDisplayOfTableRowsTest.docx
@@ -1,6 +1,6 @@
 
 <file path=word/document.xml><?xml version="1.0" encoding="utf-8"?>
-<w:document xmlns:o="urn:schemas-microsoft-com:office:office" xmlns:r="http://schemas.openxmlformats.org/officeDocument/2006/relationships" xmlns:v="urn:schemas-microsoft-com:vml" xmlns:w="http://schemas.openxmlformats.org/wordprocessingml/2006/main" xmlns:w10="urn:schemas-microsoft-com:office:word" xmlns:wp="http://schemas.openxmlformats.org/drawingml/2006/wordprocessingDrawing">
+<w:document xmlns:o="urn:schemas-microsoft-com:office:office" xmlns:r="http://schemas.openxmlformats.org/officeDocument/2006/relationships" xmlns:v="urn:schemas-microsoft-com:vml" xmlns:w="http://schemas.openxmlformats.org/wordprocessingml/2006/main" xmlns:w10="urn:schemas-microsoft-com:office:word" xmlns:wp="http://schemas.openxmlformats.org/drawingml/2006/wordprocessingDrawing" xmlns:wps="http://schemas.microsoft.com/office/word/2010/wordprocessingShape" xmlns:wpg="http://schemas.microsoft.com/office/word/2010/wordprocessingGroup" xmlns:mc="http://schemas.openxmlformats.org/markup-compatibility/2006" xmlns:wp14="http://schemas.microsoft.com/office/word/2010/wordprocessingDrawing" xmlns:w14="http://schemas.microsoft.com/office/word/2010/wordml" xmlns:w15="http://schemas.microsoft.com/office/word/2012/wordml" mc:Ignorable="w14 wp14 w15">
   <w:body>
     <w:p>
       <w:pPr>
@@ -10,11 +10,7 @@
       </w:pPr>
       <w:r>
         <w:rPr/>
-        <w:t xml:space="preserve">Conditional Display of Table </w:t>
-      </w:r>
-      <w:r>
-        <w:rPr/>
-        <w:t>Rows</w:t>
+        <w:t>Conditional Display of Table Rows</w:t>
       </w:r>
     </w:p>
     <w:p>
@@ -36,14 +32,7 @@
         <w:tblW w:w="9638" w:type="dxa"/>
         <w:jc w:val="left"/>
         <w:tblInd w:w="55" w:type="dxa"/>
-        <w:tblBorders>
-          <w:top w:val="single" w:sz="2" w:space="0" w:color="000000"/>
-          <w:left w:val="single" w:sz="2" w:space="0" w:color="000000"/>
-          <w:bottom w:val="single" w:sz="2" w:space="0" w:color="000000"/>
-          <w:insideH w:val="single" w:sz="2" w:space="0" w:color="000000"/>
-          <w:right w:val="single" w:sz="2" w:space="0" w:color="000000"/>
-          <w:insideV w:val="single" w:sz="2" w:space="0" w:color="000000"/>
-        </w:tblBorders>
+        <w:tblLayout w:type="fixed"/>
         <w:tblCellMar>
           <w:top w:w="55" w:type="dxa"/>
           <w:left w:w="54" w:type="dxa"/>
@@ -55,9 +44,7 @@
         <w:gridCol w:w="9638"/>
       </w:tblGrid>
       <w:tr>
-        <w:trPr>
-          <w:cantSplit w:val="false"/>
-        </w:trPr>
+        <w:trPr/>
         <w:tc>
           <w:tcPr>
             <w:tcW w:w="9638" w:type="dxa"/>
@@ -65,18 +52,14 @@
               <w:top w:val="single" w:sz="2" w:space="0" w:color="000000"/>
               <w:left w:val="single" w:sz="2" w:space="0" w:color="000000"/>
               <w:bottom w:val="single" w:sz="2" w:space="0" w:color="000000"/>
-              <w:insideH w:val="single" w:sz="2" w:space="0" w:color="000000"/>
               <w:right w:val="single" w:sz="2" w:space="0" w:color="000000"/>
-              <w:insideV w:val="single" w:sz="2" w:space="0" w:color="000000"/>
             </w:tcBorders>
             <w:shd w:fill="auto" w:val="clear"/>
-            <w:tcMar>
-              <w:left w:w="54" w:type="dxa"/>
-            </w:tcMar>
           </w:tcPr>
           <w:p>
             <w:pPr>
               <w:pStyle w:val="TabellenInhalt"/>
+              <w:widowControl w:val="false"/>
               <w:rPr/>
             </w:pPr>
             <w:r>
@@ -87,152 +70,151 @@
         </w:tc>
       </w:tr>
       <w:tr>
-        <w:trPr>
-          <w:cantSplit w:val="false"/>
-        </w:trPr>
+        <w:trPr/>
         <w:tc>
           <w:tcPr>
             <w:tcW w:w="9638" w:type="dxa"/>
             <w:tcBorders>
-              <w:top w:val="nil"/>
               <w:left w:val="single" w:sz="2" w:space="0" w:color="000000"/>
               <w:bottom w:val="single" w:sz="2" w:space="0" w:color="000000"/>
-              <w:insideH w:val="single" w:sz="2" w:space="0" w:color="000000"/>
               <w:right w:val="single" w:sz="2" w:space="0" w:color="000000"/>
-              <w:insideV w:val="single" w:sz="2" w:space="0" w:color="000000"/>
             </w:tcBorders>
             <w:shd w:fill="auto" w:val="clear"/>
-            <w:tcMar>
-              <w:left w:w="54" w:type="dxa"/>
-            </w:tcMar>
           </w:tcPr>
           <w:p>
             <w:pPr>
               <w:pStyle w:val="TabellenInhalt"/>
+              <w:widowControl w:val="false"/>
               <w:rPr/>
             </w:pPr>
+            <w:r>
+              <w:rPr/>
+              <w:t xml:space="preserve">This row is repeated for ${name} played by </w:t>
+            </w:r>
             <w:commentRangeStart w:id="0"/>
             <w:r>
               <w:rPr/>
-              <w:t>This row is removed.</w:t>
+              <w:t>${actor}</w:t>
             </w:r>
             <w:commentRangeEnd w:id="0"/>
             <w:r>
-              <w:rPr/>
-            </w:r>
-            <w:r>
-              <w:rPr/>
               <w:commentReference w:id="0"/>
+            </w:r>
+            <w:r>
+              <w:rPr/>
             </w:r>
           </w:p>
         </w:tc>
       </w:tr>
       <w:tr>
-        <w:trPr>
-          <w:cantSplit w:val="false"/>
-        </w:trPr>
+        <w:trPr/>
         <w:tc>
           <w:tcPr>
             <w:tcW w:w="9638" w:type="dxa"/>
             <w:tcBorders>
-              <w:top w:val="nil"/>
               <w:left w:val="single" w:sz="2" w:space="0" w:color="000000"/>
               <w:bottom w:val="single" w:sz="2" w:space="0" w:color="000000"/>
-              <w:insideH w:val="single" w:sz="2" w:space="0" w:color="000000"/>
               <w:right w:val="single" w:sz="2" w:space="0" w:color="000000"/>
-              <w:insideV w:val="single" w:sz="2" w:space="0" w:color="000000"/>
             </w:tcBorders>
             <w:shd w:fill="auto" w:val="clear"/>
-            <w:tcMar>
-              <w:left w:w="54" w:type="dxa"/>
-            </w:tcMar>
           </w:tcPr>
           <w:p>
             <w:pPr>
               <w:pStyle w:val="TabellenInhalt"/>
+              <w:widowControl w:val="false"/>
               <w:rPr/>
             </w:pPr>
-            <w:r>
-              <w:rPr/>
-              <w:t>This row stays untouched.</w:t>
+            <w:commentRangeStart w:id="1"/>
+            <w:r>
+              <w:rPr/>
+              <w:t>This row is removed.</w:t>
+            </w:r>
+            <w:commentRangeEnd w:id="1"/>
+            <w:r>
+              <w:commentReference w:id="1"/>
+            </w:r>
+            <w:r>
+              <w:rPr/>
             </w:r>
           </w:p>
         </w:tc>
       </w:tr>
       <w:tr>
-        <w:trPr>
-          <w:cantSplit w:val="false"/>
-        </w:trPr>
+        <w:trPr/>
         <w:tc>
           <w:tcPr>
             <w:tcW w:w="9638" w:type="dxa"/>
             <w:tcBorders>
-              <w:top w:val="nil"/>
               <w:left w:val="single" w:sz="2" w:space="0" w:color="000000"/>
               <w:bottom w:val="single" w:sz="2" w:space="0" w:color="000000"/>
-              <w:insideH w:val="single" w:sz="2" w:space="0" w:color="000000"/>
               <w:right w:val="single" w:sz="2" w:space="0" w:color="000000"/>
-              <w:insideV w:val="single" w:sz="2" w:space="0" w:color="000000"/>
             </w:tcBorders>
             <w:shd w:fill="auto" w:val="clear"/>
-            <w:tcMar>
-              <w:left w:w="54" w:type="dxa"/>
-            </w:tcMar>
           </w:tcPr>
           <w:p>
             <w:pPr>
               <w:pStyle w:val="TabellenInhalt"/>
+              <w:widowControl w:val="false"/>
               <w:rPr/>
             </w:pPr>
-            <w:commentRangeStart w:id="1"/>
-            <w:r>
-              <w:rPr/>
-              <w:t>This row is removed.</w:t>
-            </w:r>
-            <w:commentRangeEnd w:id="1"/>
-            <w:r>
-              <w:rPr/>
-            </w:r>
-            <w:r>
-              <w:rPr/>
-              <w:commentReference w:id="1"/>
+            <w:r>
+              <w:rPr/>
+              <w:t>This row stays untouched.</w:t>
             </w:r>
           </w:p>
         </w:tc>
       </w:tr>
       <w:tr>
-        <w:trPr>
-          <w:cantSplit w:val="false"/>
-        </w:trPr>
+        <w:trPr/>
         <w:tc>
           <w:tcPr>
             <w:tcW w:w="9638" w:type="dxa"/>
             <w:tcBorders>
-              <w:top w:val="nil"/>
               <w:left w:val="single" w:sz="2" w:space="0" w:color="000000"/>
               <w:bottom w:val="single" w:sz="2" w:space="0" w:color="000000"/>
-              <w:insideH w:val="single" w:sz="2" w:space="0" w:color="000000"/>
               <w:right w:val="single" w:sz="2" w:space="0" w:color="000000"/>
-              <w:insideV w:val="single" w:sz="2" w:space="0" w:color="000000"/>
             </w:tcBorders>
             <w:shd w:fill="auto" w:val="clear"/>
-            <w:tcMar>
-              <w:left w:w="54" w:type="dxa"/>
-            </w:tcMar>
+          </w:tcPr>
+          <w:p>
+            <w:pPr>
+              <w:pStyle w:val="TabellenInhalt"/>
+              <w:widowControl w:val="false"/>
+              <w:rPr/>
+            </w:pPr>
+            <w:commentRangeStart w:id="2"/>
+            <w:r>
+              <w:rPr/>
+              <w:t>This row is removed.</w:t>
+            </w:r>
+            <w:commentRangeEnd w:id="2"/>
+            <w:r>
+              <w:commentReference w:id="2"/>
+            </w:r>
+            <w:r>
+              <w:rPr/>
+            </w:r>
+          </w:p>
+        </w:tc>
+      </w:tr>
+      <w:tr>
+        <w:trPr/>
+        <w:tc>
+          <w:tcPr>
+            <w:tcW w:w="9638" w:type="dxa"/>
+            <w:tcBorders>
+              <w:left w:val="single" w:sz="2" w:space="0" w:color="000000"/>
+              <w:bottom w:val="single" w:sz="2" w:space="0" w:color="000000"/>
+              <w:right w:val="single" w:sz="2" w:space="0" w:color="000000"/>
+            </w:tcBorders>
+            <w:shd w:fill="auto" w:val="clear"/>
           </w:tcPr>
           <w:tbl>
             <w:tblPr>
               <w:tblW w:w="9528" w:type="dxa"/>
               <w:jc w:val="left"/>
               <w:tblInd w:w="0" w:type="dxa"/>
-              <w:tblBorders>
-                <w:top w:val="single" w:sz="2" w:space="0" w:color="000000"/>
-                <w:left w:val="single" w:sz="2" w:space="0" w:color="000000"/>
-                <w:bottom w:val="single" w:sz="2" w:space="0" w:color="000000"/>
-                <w:insideH w:val="single" w:sz="2" w:space="0" w:color="000000"/>
-                <w:right w:val="single" w:sz="2" w:space="0" w:color="000000"/>
-                <w:insideV w:val="single" w:sz="2" w:space="0" w:color="000000"/>
-              </w:tblBorders>
+              <w:tblLayout w:type="fixed"/>
               <w:tblCellMar>
                 <w:top w:w="55" w:type="dxa"/>
                 <w:left w:w="54" w:type="dxa"/>
@@ -244,9 +226,7 @@
               <w:gridCol w:w="9528"/>
             </w:tblGrid>
             <w:tr>
-              <w:trPr>
-                <w:cantSplit w:val="false"/>
-              </w:trPr>
+              <w:trPr/>
               <w:tc>
                 <w:tcPr>
                   <w:tcW w:w="9528" w:type="dxa"/>
@@ -254,19 +234,16 @@
                     <w:top w:val="single" w:sz="2" w:space="0" w:color="000000"/>
                     <w:left w:val="single" w:sz="2" w:space="0" w:color="000000"/>
                     <w:bottom w:val="single" w:sz="2" w:space="0" w:color="000000"/>
-                    <w:insideH w:val="single" w:sz="2" w:space="0" w:color="000000"/>
                     <w:right w:val="single" w:sz="2" w:space="0" w:color="000000"/>
-                    <w:insideV w:val="single" w:sz="2" w:space="0" w:color="000000"/>
                   </w:tcBorders>
                   <w:shd w:fill="auto" w:val="clear"/>
-                  <w:tcMar>
-                    <w:left w:w="54" w:type="dxa"/>
-                  </w:tcMar>
                 </w:tcPr>
                 <w:p>
                   <w:pPr>
                     <w:pStyle w:val="TabellenInhalt"/>
+                    <w:widowControl w:val="false"/>
                     <w:rPr>
+                      <w:b/>
                       <w:b/>
                       <w:bCs/>
                     </w:rPr>
@@ -282,74 +259,96 @@
               </w:tc>
             </w:tr>
             <w:tr>
-              <w:trPr>
-                <w:cantSplit w:val="false"/>
-              </w:trPr>
+              <w:trPr/>
               <w:tc>
                 <w:tcPr>
                   <w:tcW w:w="9528" w:type="dxa"/>
                   <w:tcBorders>
-                    <w:top w:val="nil"/>
                     <w:left w:val="single" w:sz="2" w:space="0" w:color="000000"/>
                     <w:bottom w:val="single" w:sz="2" w:space="0" w:color="000000"/>
-                    <w:insideH w:val="single" w:sz="2" w:space="0" w:color="000000"/>
                     <w:right w:val="single" w:sz="2" w:space="0" w:color="000000"/>
-                    <w:insideV w:val="single" w:sz="2" w:space="0" w:color="000000"/>
                   </w:tcBorders>
                   <w:shd w:fill="auto" w:val="clear"/>
-                  <w:tcMar>
-                    <w:left w:w="54" w:type="dxa"/>
-                  </w:tcMar>
                 </w:tcPr>
                 <w:p>
                   <w:pPr>
                     <w:pStyle w:val="TabellenInhalt"/>
+                    <w:widowControl w:val="false"/>
                     <w:rPr/>
                   </w:pPr>
                   <w:r>
                     <w:rPr/>
-                    <w:t>This row stays untouched.</w:t>
+                    <w:t xml:space="preserve">This row is repeated for ${name} played by </w:t>
+                  </w:r>
+                  <w:commentRangeStart w:id="3"/>
+                  <w:r>
+                    <w:rPr/>
+                    <w:t>${actor}</w:t>
+                  </w:r>
+                  <w:commentRangeEnd w:id="3"/>
+                  <w:r>
+                    <w:commentReference w:id="3"/>
+                  </w:r>
+                  <w:r>
+                    <w:rPr/>
                   </w:r>
                 </w:p>
               </w:tc>
             </w:tr>
             <w:tr>
-              <w:trPr>
-                <w:cantSplit w:val="false"/>
-              </w:trPr>
+              <w:trPr/>
               <w:tc>
                 <w:tcPr>
                   <w:tcW w:w="9528" w:type="dxa"/>
                   <w:tcBorders>
-                    <w:top w:val="nil"/>
                     <w:left w:val="single" w:sz="2" w:space="0" w:color="000000"/>
                     <w:bottom w:val="single" w:sz="2" w:space="0" w:color="000000"/>
-                    <w:insideH w:val="single" w:sz="2" w:space="0" w:color="000000"/>
                     <w:right w:val="single" w:sz="2" w:space="0" w:color="000000"/>
-                    <w:insideV w:val="single" w:sz="2" w:space="0" w:color="000000"/>
                   </w:tcBorders>
                   <w:shd w:fill="auto" w:val="clear"/>
-                  <w:tcMar>
-                    <w:left w:w="54" w:type="dxa"/>
-                  </w:tcMar>
                 </w:tcPr>
                 <w:p>
                   <w:pPr>
                     <w:pStyle w:val="TabellenInhalt"/>
+                    <w:widowControl w:val="false"/>
                     <w:rPr/>
                   </w:pPr>
-                  <w:commentRangeStart w:id="2"/>
+                  <w:r>
+                    <w:rPr/>
+                    <w:t>This row stays untouched.</w:t>
+                  </w:r>
+                </w:p>
+              </w:tc>
+            </w:tr>
+            <w:tr>
+              <w:trPr/>
+              <w:tc>
+                <w:tcPr>
+                  <w:tcW w:w="9528" w:type="dxa"/>
+                  <w:tcBorders>
+                    <w:left w:val="single" w:sz="2" w:space="0" w:color="000000"/>
+                    <w:bottom w:val="single" w:sz="2" w:space="0" w:color="000000"/>
+                    <w:right w:val="single" w:sz="2" w:space="0" w:color="000000"/>
+                  </w:tcBorders>
+                  <w:shd w:fill="auto" w:val="clear"/>
+                </w:tcPr>
+                <w:p>
+                  <w:pPr>
+                    <w:pStyle w:val="TabellenInhalt"/>
+                    <w:widowControl w:val="false"/>
+                    <w:rPr/>
+                  </w:pPr>
+                  <w:commentRangeStart w:id="4"/>
                   <w:r>
                     <w:rPr/>
                     <w:t>This row is removed.</w:t>
                   </w:r>
-                  <w:commentRangeEnd w:id="2"/>
-                  <w:r>
-                    <w:rPr/>
-                  </w:r>
-                  <w:r>
-                    <w:rPr/>
-                    <w:commentReference w:id="2"/>
+                  <w:commentRangeEnd w:id="4"/>
+                  <w:r>
+                    <w:commentReference w:id="4"/>
+                  </w:r>
+                  <w:r>
+                    <w:rPr/>
                   </w:r>
                 </w:p>
               </w:tc>
@@ -358,10 +357,286 @@
           <w:p>
             <w:pPr>
               <w:pStyle w:val="TabellenInhalt"/>
+              <w:widowControl w:val="false"/>
               <w:rPr/>
             </w:pPr>
             <w:r>
               <w:rPr/>
+            </w:r>
+          </w:p>
+        </w:tc>
+      </w:tr>
+      <w:tr>
+        <w:trPr/>
+        <w:tc>
+          <w:tcPr>
+            <w:tcW w:w="9638" w:type="dxa"/>
+            <w:tcBorders>
+              <w:left w:val="single" w:sz="2" w:space="0" w:color="000000"/>
+              <w:bottom w:val="single" w:sz="2" w:space="0" w:color="000000"/>
+              <w:right w:val="single" w:sz="2" w:space="0" w:color="000000"/>
+            </w:tcBorders>
+            <w:shd w:fill="auto" w:val="clear"/>
+          </w:tcPr>
+          <w:tbl>
+            <w:tblPr>
+              <w:tblW w:w="5000" w:type="pct"/>
+              <w:jc w:val="left"/>
+              <w:tblInd w:w="-5" w:type="dxa"/>
+              <w:tblLayout w:type="fixed"/>
+              <w:tblCellMar>
+                <w:top w:w="55" w:type="dxa"/>
+                <w:left w:w="55" w:type="dxa"/>
+                <w:bottom w:w="55" w:type="dxa"/>
+                <w:right w:w="55" w:type="dxa"/>
+              </w:tblCellMar>
+            </w:tblPr>
+            <w:tblGrid>
+              <w:gridCol w:w="3176"/>
+              <w:gridCol w:w="3176"/>
+              <w:gridCol w:w="3177"/>
+            </w:tblGrid>
+            <w:tr>
+              <w:trPr/>
+              <w:tc>
+                <w:tcPr>
+                  <w:tcW w:w="3176" w:type="dxa"/>
+                  <w:tcBorders>
+                    <w:top w:val="single" w:sz="4" w:space="0" w:color="000000"/>
+                    <w:left w:val="single" w:sz="4" w:space="0" w:color="000000"/>
+                    <w:bottom w:val="single" w:sz="4" w:space="0" w:color="000000"/>
+                  </w:tcBorders>
+                </w:tcPr>
+                <w:p>
+                  <w:pPr>
+                    <w:pStyle w:val="TabellenInhalt"/>
+                    <w:widowControl w:val="false"/>
+                    <w:rPr/>
+                  </w:pPr>
+                  <w:commentRangeStart w:id="5"/>
+                  <w:r>
+                    <w:rPr/>
+                    <w:t>This row is removed.</w:t>
+                  </w:r>
+                  <w:commentRangeEnd w:id="5"/>
+                  <w:r>
+                    <w:commentReference w:id="5"/>
+                  </w:r>
+                  <w:r>
+                    <w:rPr/>
+                  </w:r>
+                </w:p>
+              </w:tc>
+              <w:tc>
+                <w:tcPr>
+                  <w:tcW w:w="3176" w:type="dxa"/>
+                  <w:vMerge w:val="restart"/>
+                  <w:tcBorders>
+                    <w:top w:val="single" w:sz="4" w:space="0" w:color="000000"/>
+                    <w:left w:val="single" w:sz="4" w:space="0" w:color="000000"/>
+                    <w:bottom w:val="single" w:sz="4" w:space="0" w:color="000000"/>
+                  </w:tcBorders>
+                </w:tcPr>
+                <w:p>
+                  <w:pPr>
+                    <w:pStyle w:val="TableContents"/>
+                    <w:rPr>
+                      <w:b/>
+                      <w:b/>
+                      <w:bCs/>
+                    </w:rPr>
+                  </w:pPr>
+                  <w:r>
+                    <w:rPr>
+                      <w:b/>
+                      <w:bCs/>
+                    </w:rPr>
+                    <w:t>Also works on tables with merged cells</w:t>
+                  </w:r>
+                </w:p>
+              </w:tc>
+              <w:tc>
+                <w:tcPr>
+                  <w:tcW w:w="3177" w:type="dxa"/>
+                  <w:tcBorders>
+                    <w:top w:val="single" w:sz="4" w:space="0" w:color="000000"/>
+                    <w:left w:val="single" w:sz="4" w:space="0" w:color="000000"/>
+                    <w:bottom w:val="single" w:sz="4" w:space="0" w:color="000000"/>
+                    <w:right w:val="single" w:sz="4" w:space="0" w:color="000000"/>
+                  </w:tcBorders>
+                </w:tcPr>
+                <w:p>
+                  <w:pPr>
+                    <w:pStyle w:val="TableContents"/>
+                    <w:rPr/>
+                  </w:pPr>
+                  <w:r>
+                    <w:rPr/>
+                  </w:r>
+                </w:p>
+              </w:tc>
+            </w:tr>
+            <w:tr>
+              <w:trPr/>
+              <w:tc>
+                <w:tcPr>
+                  <w:tcW w:w="3176" w:type="dxa"/>
+                  <w:tcBorders>
+                    <w:left w:val="single" w:sz="4" w:space="0" w:color="000000"/>
+                    <w:bottom w:val="single" w:sz="4" w:space="0" w:color="000000"/>
+                  </w:tcBorders>
+                </w:tcPr>
+                <w:p>
+                  <w:pPr>
+                    <w:pStyle w:val="TabellenInhalt"/>
+                    <w:widowControl w:val="false"/>
+                    <w:rPr/>
+                  </w:pPr>
+                  <w:r>
+                    <w:rPr/>
+                    <w:t xml:space="preserve">Name: ${name} </w:t>
+                  </w:r>
+                </w:p>
+              </w:tc>
+              <w:tc>
+                <w:tcPr>
+                  <w:tcW w:w="3176" w:type="dxa"/>
+                  <w:vMerge w:val="continue"/>
+                  <w:tcBorders>
+                    <w:top w:val="single" w:sz="4" w:space="0" w:color="000000"/>
+                    <w:left w:val="single" w:sz="4" w:space="0" w:color="000000"/>
+                    <w:bottom w:val="single" w:sz="4" w:space="0" w:color="000000"/>
+                  </w:tcBorders>
+                </w:tcPr>
+                <w:p>
+                  <w:pPr>
+                    <w:pStyle w:val="TableContents"/>
+                    <w:rPr/>
+                  </w:pPr>
+                  <w:r>
+                    <w:rPr/>
+                  </w:r>
+                </w:p>
+              </w:tc>
+              <w:tc>
+                <w:tcPr>
+                  <w:tcW w:w="3177" w:type="dxa"/>
+                  <w:tcBorders>
+                    <w:left w:val="single" w:sz="4" w:space="0" w:color="000000"/>
+                    <w:bottom w:val="single" w:sz="4" w:space="0" w:color="000000"/>
+                    <w:right w:val="single" w:sz="4" w:space="0" w:color="000000"/>
+                  </w:tcBorders>
+                </w:tcPr>
+                <w:p>
+                  <w:pPr>
+                    <w:pStyle w:val="TableContents"/>
+                    <w:rPr/>
+                  </w:pPr>
+                  <w:r>
+                    <w:rPr/>
+                    <w:t xml:space="preserve">Actor: </w:t>
+                  </w:r>
+                  <w:commentRangeStart w:id="6"/>
+                  <w:r>
+                    <w:rPr/>
+                    <w:t>${actor}</w:t>
+                  </w:r>
+                  <w:commentRangeEnd w:id="6"/>
+                  <w:r>
+                    <w:commentReference w:id="6"/>
+                  </w:r>
+                  <w:r>
+                    <w:rPr/>
+                  </w:r>
+                </w:p>
+              </w:tc>
+            </w:tr>
+            <w:tr>
+              <w:trPr/>
+              <w:tc>
+                <w:tcPr>
+                  <w:tcW w:w="3176" w:type="dxa"/>
+                  <w:tcBorders>
+                    <w:left w:val="single" w:sz="4" w:space="0" w:color="000000"/>
+                    <w:bottom w:val="single" w:sz="4" w:space="0" w:color="000000"/>
+                  </w:tcBorders>
+                </w:tcPr>
+                <w:p>
+                  <w:pPr>
+                    <w:pStyle w:val="TabellenInhalt"/>
+                    <w:widowControl w:val="false"/>
+                    <w:rPr/>
+                  </w:pPr>
+                  <w:commentRangeStart w:id="7"/>
+                  <w:r>
+                    <w:rPr/>
+                    <w:t>This row is removed.</w:t>
+                  </w:r>
+                  <w:commentRangeEnd w:id="7"/>
+                  <w:r>
+                    <w:commentReference w:id="7"/>
+                  </w:r>
+                  <w:r>
+                    <w:rPr/>
+                  </w:r>
+                </w:p>
+              </w:tc>
+              <w:tc>
+                <w:tcPr>
+                  <w:tcW w:w="3176" w:type="dxa"/>
+                  <w:vMerge w:val="continue"/>
+                  <w:tcBorders>
+                    <w:top w:val="single" w:sz="4" w:space="0" w:color="000000"/>
+                    <w:left w:val="single" w:sz="4" w:space="0" w:color="000000"/>
+                    <w:bottom w:val="single" w:sz="4" w:space="0" w:color="000000"/>
+                  </w:tcBorders>
+                </w:tcPr>
+                <w:p>
+                  <w:pPr>
+                    <w:pStyle w:val="TableContents"/>
+                    <w:rPr/>
+                  </w:pPr>
+                  <w:r>
+                    <w:rPr/>
+                  </w:r>
+                </w:p>
+              </w:tc>
+              <w:tc>
+                <w:tcPr>
+                  <w:tcW w:w="3177" w:type="dxa"/>
+                  <w:tcBorders>
+                    <w:left w:val="single" w:sz="4" w:space="0" w:color="000000"/>
+                    <w:bottom w:val="single" w:sz="4" w:space="0" w:color="000000"/>
+                    <w:right w:val="single" w:sz="4" w:space="0" w:color="000000"/>
+                  </w:tcBorders>
+                </w:tcPr>
+                <w:p>
+                  <w:pPr>
+                    <w:pStyle w:val="TableContents"/>
+                    <w:rPr/>
+                  </w:pPr>
+                  <w:r>
+                    <w:rPr/>
+                  </w:r>
+                </w:p>
+              </w:tc>
+            </w:tr>
+          </w:tbl>
+          <w:p>
+            <w:pPr>
+              <w:pStyle w:val="TabellenInhalt"/>
+              <w:widowControl w:val="false"/>
+              <w:rPr>
+                <w:b/>
+                <w:b/>
+                <w:bCs/>
+              </w:rPr>
+            </w:pPr>
+            <w:r>
+              <w:rPr>
+                <w:b/>
+                <w:bCs/>
+              </w:rPr>
             </w:r>
           </w:p>
         </w:tc>
@@ -380,23 +655,56 @@
     <w:sectPr>
       <w:type w:val="nextPage"/>
       <w:pgSz w:w="11906" w:h="16838"/>
-      <w:pgMar w:left="1134" w:right="1134" w:header="0" w:top="1134" w:footer="0" w:bottom="1134" w:gutter="0"/>
+      <w:pgMar w:left="1134" w:right="1134" w:gutter="0" w:header="0" w:top="1134" w:footer="0" w:bottom="1134"/>
       <w:pgNumType w:fmt="decimal"/>
       <w:formProt w:val="false"/>
       <w:textDirection w:val="lrTb"/>
-      <w:docGrid w:type="default" w:linePitch="240" w:charSpace="4294961151"/>
+      <w:docGrid w:type="default" w:linePitch="240" w:charSpace="0"/>
     </w:sectPr>
   </w:body>
 </w:document>
 </file>
 
 <file path=word/comments.xml><?xml version="1.0" encoding="utf-8"?>
-<w:comments xmlns:o="urn:schemas-microsoft-com:office:office" xmlns:r="http://schemas.openxmlformats.org/officeDocument/2006/relationships" xmlns:v="urn:schemas-microsoft-com:vml" xmlns:w="http://schemas.openxmlformats.org/wordprocessingml/2006/main" xmlns:w10="urn:schemas-microsoft-com:office:word" xmlns:wp="http://schemas.openxmlformats.org/drawingml/2006/wordprocessingDrawing">
-  <w:comment w:id="0" w:author="Unbekannter Autor" w:date="2015-12-27T15:04:57Z" w:initials="">
+<w:comments xmlns:o="urn:schemas-microsoft-com:office:office" xmlns:r="http://schemas.openxmlformats.org/officeDocument/2006/relationships" xmlns:v="urn:schemas-microsoft-com:vml" xmlns:w="http://schemas.openxmlformats.org/wordprocessingml/2006/main" xmlns:w10="urn:schemas-microsoft-com:office:word" xmlns:wp="http://schemas.openxmlformats.org/drawingml/2006/wordprocessingDrawing" xmlns:wps="http://schemas.microsoft.com/office/word/2010/wordprocessingShape" xmlns:wpg="http://schemas.microsoft.com/office/word/2010/wordprocessingGroup" xmlns:mc="http://schemas.openxmlformats.org/markup-compatibility/2006" xmlns:wp14="http://schemas.microsoft.com/office/word/2010/wordprocessingDrawing" xmlns:w14="http://schemas.microsoft.com/office/word/2010/wordml" xmlns:w15="http://schemas.microsoft.com/office/word/2012/wordml" mc:Ignorable="w14 wp14 w15">
+  <w:comment w:id="0" w:author="Unbekannter Autor" w:date="2024-09-12T12:35:51Z" w:initials="UA">
     <w:p>
       <w:r>
         <w:rPr>
-          <w:rFonts w:eastAsia="SimSun" w:cs="Mangal" w:ascii="Segoe UI" w:hAnsi="Segoe UI"/>
+          <w:rFonts w:ascii="Segoe UI" w:hAnsi="Segoe UI" w:eastAsia="SimSun" w:cs="Mangal"/>
+          <w:b w:val="false"/>
+          <w:bCs w:val="false"/>
+          <w:i w:val="false"/>
+          <w:iCs w:val="false"/>
+          <w:caps w:val="false"/>
+          <w:smallCaps w:val="false"/>
+          <w:strike w:val="false"/>
+          <w:dstrike w:val="false"/>
+          <w:outline w:val="false"/>
+          <w:shadow w:val="false"/>
+          <w:emboss w:val="false"/>
+          <w:imprint w:val="false"/>
+          <w:color w:val="00000A"/>
+          <w:spacing w:val="0"/>
+          <w:w w:val="100"/>
+          <w:kern w:val="0"/>
+          <w:position w:val="0"/>
+          <w:sz w:val="20"/>
+          <w:szCs w:val="24"/>
+          <w:u w:val="none"/>
+          <w:vertAlign w:val="baseline"/>
+          <w:em w:val="none"/>
+          <w:lang w:val="de-DE" w:eastAsia="zh-CN" w:bidi="hi-IN"/>
+        </w:rPr>
+        <w:t>repeatTableRow(characters)</w:t>
+      </w:r>
+    </w:p>
+  </w:comment>
+  <w:comment w:id="1" w:author="Unbekannter Autor" w:date="2015-12-27T15:04:57Z" w:initials="">
+    <w:p>
+      <w:r>
+        <w:rPr>
+          <w:rFonts w:ascii="Segoe UI" w:hAnsi="Segoe UI" w:eastAsia="SimSun" w:cs="Mangal"/>
           <w:b w:val="false"/>
           <w:bCs w:val="false"/>
           <w:i w:val="false"/>
@@ -425,11 +733,11 @@
       </w:r>
     </w:p>
   </w:comment>
-  <w:comment w:id="1" w:author="Unbekannter Autor" w:date="2015-12-27T15:05:16Z" w:initials="">
+  <w:comment w:id="2" w:author="Unbekannter Autor" w:date="2015-12-27T15:05:16Z" w:initials="">
     <w:p>
       <w:r>
         <w:rPr>
-          <w:rFonts w:eastAsia="SimSun" w:cs="Mangal" w:ascii="Segoe UI" w:hAnsi="Segoe UI"/>
+          <w:rFonts w:ascii="Segoe UI" w:hAnsi="Segoe UI" w:eastAsia="SimSun" w:cs="Mangal"/>
           <w:b w:val="false"/>
           <w:bCs w:val="false"/>
           <w:i w:val="false"/>
@@ -458,11 +766,143 @@
       </w:r>
     </w:p>
   </w:comment>
-  <w:comment w:id="2" w:author="Unbekannter Autor" w:date="2015-12-27T15:05:24Z" w:initials="">
+  <w:comment w:id="3" w:author="Unbekannter Autor" w:date="2024-09-12T12:36:11Z" w:initials="UA">
     <w:p>
       <w:r>
         <w:rPr>
-          <w:rFonts w:eastAsia="SimSun" w:cs="Mangal" w:ascii="Segoe UI" w:hAnsi="Segoe UI"/>
+          <w:rFonts w:ascii="Segoe UI" w:hAnsi="Segoe UI" w:eastAsia="SimSun" w:cs="Mangal"/>
+          <w:b w:val="false"/>
+          <w:bCs w:val="false"/>
+          <w:i w:val="false"/>
+          <w:iCs w:val="false"/>
+          <w:caps w:val="false"/>
+          <w:smallCaps w:val="false"/>
+          <w:strike w:val="false"/>
+          <w:dstrike w:val="false"/>
+          <w:outline w:val="false"/>
+          <w:shadow w:val="false"/>
+          <w:emboss w:val="false"/>
+          <w:imprint w:val="false"/>
+          <w:color w:val="00000A"/>
+          <w:spacing w:val="0"/>
+          <w:w w:val="100"/>
+          <w:kern w:val="0"/>
+          <w:position w:val="0"/>
+          <w:sz w:val="20"/>
+          <w:szCs w:val="24"/>
+          <w:u w:val="none"/>
+          <w:vertAlign w:val="baseline"/>
+          <w:em w:val="none"/>
+          <w:lang w:val="de-DE" w:eastAsia="zh-CN" w:bidi="hi-IN"/>
+        </w:rPr>
+        <w:t>repeatTableRow(characters)</w:t>
+      </w:r>
+    </w:p>
+  </w:comment>
+  <w:comment w:id="4" w:author="Unbekannter Autor" w:date="2015-12-27T15:05:24Z" w:initials="">
+    <w:p>
+      <w:r>
+        <w:rPr>
+          <w:rFonts w:ascii="Segoe UI" w:hAnsi="Segoe UI" w:eastAsia="SimSun" w:cs="Mangal"/>
+          <w:b w:val="false"/>
+          <w:bCs w:val="false"/>
+          <w:i w:val="false"/>
+          <w:iCs w:val="false"/>
+          <w:caps w:val="false"/>
+          <w:smallCaps w:val="false"/>
+          <w:strike w:val="false"/>
+          <w:dstrike w:val="false"/>
+          <w:outline w:val="false"/>
+          <w:shadow w:val="false"/>
+          <w:emboss w:val="false"/>
+          <w:imprint w:val="false"/>
+          <w:color w:val="auto"/>
+          <w:spacing w:val="0"/>
+          <w:w w:val="100"/>
+          <w:position w:val="0"/>
+          <w:sz w:val="20"/>
+          <w:sz w:val="20"/>
+          <w:szCs w:val="24"/>
+          <w:u w:val="none"/>
+          <w:vertAlign w:val="baseline"/>
+          <w:em w:val="none"/>
+          <w:lang w:val="de-DE" w:eastAsia="zh-CN" w:bidi="hi-IN"/>
+        </w:rPr>
+        <w:t>displayTableRowIf(false)</w:t>
+      </w:r>
+    </w:p>
+  </w:comment>
+  <w:comment w:id="5" w:author="Unbekannter Autor" w:date="2015-12-27T15:05:24Z" w:initials="">
+    <w:p>
+      <w:r>
+        <w:rPr>
+          <w:rFonts w:ascii="Segoe UI" w:hAnsi="Segoe UI" w:eastAsia="SimSun" w:cs="Mangal"/>
+          <w:b w:val="false"/>
+          <w:bCs w:val="false"/>
+          <w:i w:val="false"/>
+          <w:iCs w:val="false"/>
+          <w:caps w:val="false"/>
+          <w:smallCaps w:val="false"/>
+          <w:strike w:val="false"/>
+          <w:dstrike w:val="false"/>
+          <w:outline w:val="false"/>
+          <w:shadow w:val="false"/>
+          <w:emboss w:val="false"/>
+          <w:imprint w:val="false"/>
+          <w:color w:val="auto"/>
+          <w:spacing w:val="0"/>
+          <w:w w:val="100"/>
+          <w:position w:val="0"/>
+          <w:sz w:val="20"/>
+          <w:sz w:val="20"/>
+          <w:szCs w:val="24"/>
+          <w:u w:val="none"/>
+          <w:vertAlign w:val="baseline"/>
+          <w:em w:val="none"/>
+          <w:lang w:val="de-DE" w:eastAsia="zh-CN" w:bidi="hi-IN"/>
+        </w:rPr>
+        <w:t>displayTableRowIf(false)</w:t>
+      </w:r>
+    </w:p>
+  </w:comment>
+  <w:comment w:id="6" w:author="Unbekannter Autor" w:date="2024-09-12T12:36:11Z" w:initials="UA">
+    <w:p>
+      <w:r>
+        <w:rPr>
+          <w:rFonts w:ascii="Segoe UI" w:hAnsi="Segoe UI" w:eastAsia="SimSun" w:cs="Mangal"/>
+          <w:b w:val="false"/>
+          <w:bCs w:val="false"/>
+          <w:i w:val="false"/>
+          <w:iCs w:val="false"/>
+          <w:caps w:val="false"/>
+          <w:smallCaps w:val="false"/>
+          <w:strike w:val="false"/>
+          <w:dstrike w:val="false"/>
+          <w:outline w:val="false"/>
+          <w:shadow w:val="false"/>
+          <w:emboss w:val="false"/>
+          <w:imprint w:val="false"/>
+          <w:color w:val="00000A"/>
+          <w:spacing w:val="0"/>
+          <w:w w:val="100"/>
+          <w:kern w:val="0"/>
+          <w:position w:val="0"/>
+          <w:sz w:val="20"/>
+          <w:szCs w:val="24"/>
+          <w:u w:val="none"/>
+          <w:vertAlign w:val="baseline"/>
+          <w:em w:val="none"/>
+          <w:lang w:val="de-DE" w:eastAsia="zh-CN" w:bidi="hi-IN"/>
+        </w:rPr>
+        <w:t>repeatTableRow(characters)</w:t>
+      </w:r>
+    </w:p>
+  </w:comment>
+  <w:comment w:id="7" w:author="Unbekannter Autor" w:date="2015-12-27T15:05:24Z" w:initials="">
+    <w:p>
+      <w:r>
+        <w:rPr>
+          <w:rFonts w:ascii="Segoe UI" w:hAnsi="Segoe UI" w:eastAsia="SimSun" w:cs="Mangal"/>
           <w:b w:val="false"/>
           <w:bCs w:val="false"/>
           <w:i w:val="false"/>
@@ -495,7 +935,7 @@
 </file>
 
 <file path=word/styles.xml><?xml version="1.0" encoding="utf-8"?>
-<w:styles xmlns:w="http://schemas.openxmlformats.org/wordprocessingml/2006/main">
+<w:styles xmlns:w="http://schemas.openxmlformats.org/wordprocessingml/2006/main" xmlns:w14="http://schemas.microsoft.com/office/word/2010/wordml" xmlns:mc="http://schemas.openxmlformats.org/markup-compatibility/2006" mc:Ignorable="w14">
   <w:docDefaults>
     <w:rPrDefault>
       <w:rPr>
@@ -506,28 +946,99 @@
       </w:rPr>
     </w:rPrDefault>
     <w:pPrDefault>
-      <w:pPr/>
+      <w:pPr>
+        <w:suppressAutoHyphens w:val="true"/>
+      </w:pPr>
     </w:pPrDefault>
   </w:docDefaults>
   <w:style w:type="paragraph" w:styleId="Normal">
     <w:name w:val="Normal"/>
+    <w:qFormat/>
     <w:pPr>
       <w:widowControl w:val="false"/>
       <w:suppressAutoHyphens w:val="true"/>
       <w:bidi w:val="0"/>
+      <w:spacing w:before="0" w:after="0"/>
       <w:jc w:val="left"/>
     </w:pPr>
     <w:rPr>
       <w:rFonts w:ascii="Liberation Serif" w:hAnsi="Liberation Serif" w:eastAsia="SimSun" w:cs="Mangal"/>
       <w:color w:val="00000A"/>
+      <w:kern w:val="0"/>
       <w:sz w:val="24"/>
       <w:szCs w:val="24"/>
       <w:lang w:val="de-DE" w:eastAsia="zh-CN" w:bidi="hi-IN"/>
     </w:rPr>
   </w:style>
+  <w:style w:type="character" w:styleId="Aufzhlungszeichen">
+    <w:name w:val="Aufzählungszeichen"/>
+    <w:qFormat/>
+    <w:rPr>
+      <w:rFonts w:ascii="OpenSymbol" w:hAnsi="OpenSymbol" w:eastAsia="OpenSymbol" w:cs="OpenSymbol"/>
+    </w:rPr>
+  </w:style>
+  <w:style w:type="paragraph" w:styleId="Heading">
+    <w:name w:val="Heading"/>
+    <w:basedOn w:val="Normal"/>
+    <w:next w:val="TextBody"/>
+    <w:qFormat/>
+    <w:pPr>
+      <w:keepNext w:val="true"/>
+      <w:spacing w:before="240" w:after="120"/>
+    </w:pPr>
+    <w:rPr>
+      <w:rFonts w:ascii="Liberation Sans" w:hAnsi="Liberation Sans" w:eastAsia="Noto Sans CJK SC" w:cs="Noto Sans Devanagari"/>
+      <w:sz w:val="28"/>
+      <w:szCs w:val="28"/>
+    </w:rPr>
+  </w:style>
+  <w:style w:type="paragraph" w:styleId="TextBody">
+    <w:name w:val="Body Text"/>
+    <w:basedOn w:val="Normal"/>
+    <w:pPr>
+      <w:spacing w:lineRule="auto" w:line="276" w:before="0" w:after="140"/>
+    </w:pPr>
+    <w:rPr/>
+  </w:style>
+  <w:style w:type="paragraph" w:styleId="List">
+    <w:name w:val="List"/>
+    <w:basedOn w:val="TextBody"/>
+    <w:pPr/>
+    <w:rPr>
+      <w:rFonts w:cs="Noto Sans Devanagari"/>
+    </w:rPr>
+  </w:style>
+  <w:style w:type="paragraph" w:styleId="Caption">
+    <w:name w:val="Caption"/>
+    <w:basedOn w:val="Normal"/>
+    <w:qFormat/>
+    <w:pPr>
+      <w:suppressLineNumbers/>
+      <w:spacing w:before="120" w:after="120"/>
+    </w:pPr>
+    <w:rPr>
+      <w:rFonts w:cs="Noto Sans Devanagari"/>
+      <w:i/>
+      <w:iCs/>
+      <w:sz w:val="24"/>
+      <w:szCs w:val="24"/>
+    </w:rPr>
+  </w:style>
+  <w:style w:type="paragraph" w:styleId="Index">
+    <w:name w:val="Index"/>
+    <w:basedOn w:val="Normal"/>
+    <w:qFormat/>
+    <w:pPr>
+      <w:suppressLineNumbers/>
+    </w:pPr>
+    <w:rPr>
+      <w:rFonts w:cs="Noto Sans Devanagari"/>
+    </w:rPr>
+  </w:style>
   <w:style w:type="paragraph" w:styleId="Berschrift1">
     <w:name w:val="Überschrift 1"/>
     <w:basedOn w:val="Berschrift"/>
+    <w:qFormat/>
     <w:pPr>
       <w:spacing w:before="240" w:after="120"/>
       <w:outlineLvl w:val="0"/>
@@ -542,6 +1053,7 @@
   <w:style w:type="paragraph" w:styleId="Berschrift2">
     <w:name w:val="Überschrift 2"/>
     <w:basedOn w:val="Berschrift"/>
+    <w:qFormat/>
     <w:pPr>
       <w:spacing w:before="200" w:after="120"/>
       <w:outlineLvl w:val="1"/>
@@ -556,6 +1068,7 @@
   <w:style w:type="paragraph" w:styleId="Berschrift3">
     <w:name w:val="Überschrift 3"/>
     <w:basedOn w:val="Berschrift"/>
+    <w:qFormat/>
     <w:pPr>
       <w:spacing w:before="140" w:after="120"/>
       <w:outlineLvl w:val="2"/>
@@ -568,18 +1081,13 @@
       <w:szCs w:val="28"/>
     </w:rPr>
   </w:style>
-  <w:style w:type="character" w:styleId="Aufzhlungszeichen">
-    <w:name w:val="Aufzählungszeichen"/>
-    <w:rPr>
-      <w:rFonts w:ascii="OpenSymbol" w:hAnsi="OpenSymbol" w:eastAsia="OpenSymbol" w:cs="OpenSymbol"/>
-    </w:rPr>
-  </w:style>
   <w:style w:type="paragraph" w:styleId="Berschrift">
     <w:name w:val="Überschrift"/>
     <w:basedOn w:val="Normal"/>
     <w:next w:val="Textkrper"/>
-    <w:pPr>
-      <w:keepNext/>
+    <w:qFormat/>
+    <w:pPr>
+      <w:keepNext w:val="true"/>
       <w:spacing w:before="240" w:after="120"/>
     </w:pPr>
     <w:rPr>
@@ -591,6 +1099,7 @@
   <w:style w:type="paragraph" w:styleId="Textkrper">
     <w:name w:val="Textkörper"/>
     <w:basedOn w:val="Normal"/>
+    <w:qFormat/>
     <w:pPr>
       <w:spacing w:lineRule="auto" w:line="288" w:before="0" w:after="140"/>
     </w:pPr>
@@ -599,6 +1108,7 @@
   <w:style w:type="paragraph" w:styleId="Liste">
     <w:name w:val="Liste"/>
     <w:basedOn w:val="Textkrper"/>
+    <w:qFormat/>
     <w:pPr/>
     <w:rPr>
       <w:rFonts w:cs="Mangal"/>
@@ -607,6 +1117,7 @@
   <w:style w:type="paragraph" w:styleId="Beschriftung">
     <w:name w:val="Beschriftung"/>
     <w:basedOn w:val="Normal"/>
+    <w:qFormat/>
     <w:pPr>
       <w:suppressLineNumbers/>
       <w:spacing w:before="120" w:after="120"/>
@@ -622,6 +1133,7 @@
   <w:style w:type="paragraph" w:styleId="Verzeichnis">
     <w:name w:val="Verzeichnis"/>
     <w:basedOn w:val="Normal"/>
+    <w:qFormat/>
     <w:pPr>
       <w:suppressLineNumbers/>
     </w:pPr>
@@ -632,6 +1144,7 @@
   <w:style w:type="paragraph" w:styleId="Zitat">
     <w:name w:val="Zitat"/>
     <w:basedOn w:val="Normal"/>
+    <w:qFormat/>
     <w:pPr>
       <w:spacing w:before="0" w:after="283"/>
       <w:ind w:left="567" w:right="567" w:hanging="0"/>
@@ -641,6 +1154,7 @@
   <w:style w:type="paragraph" w:styleId="Titel">
     <w:name w:val="Titel"/>
     <w:basedOn w:val="Berschrift"/>
+    <w:qFormat/>
     <w:pPr>
       <w:jc w:val="center"/>
     </w:pPr>
@@ -654,6 +1168,7 @@
   <w:style w:type="paragraph" w:styleId="Untertitel">
     <w:name w:val="Untertitel"/>
     <w:basedOn w:val="Berschrift"/>
+    <w:qFormat/>
     <w:pPr>
       <w:spacing w:before="60" w:after="120"/>
       <w:jc w:val="center"/>
@@ -666,14 +1181,26 @@
   <w:style w:type="paragraph" w:styleId="TabellenInhalt">
     <w:name w:val="Tabellen Inhalt"/>
     <w:basedOn w:val="Normal"/>
+    <w:qFormat/>
     <w:pPr/>
     <w:rPr/>
   </w:style>
   <w:style w:type="paragraph" w:styleId="Tabellenberschrift">
     <w:name w:val="Tabellen Überschrift"/>
     <w:basedOn w:val="TabellenInhalt"/>
+    <w:qFormat/>
     <w:pPr/>
     <w:rPr/>
   </w:style>
+  <w:style w:type="paragraph" w:styleId="TableContents">
+    <w:name w:val="Table Contents"/>
+    <w:basedOn w:val="Normal"/>
+    <w:qFormat/>
+    <w:pPr>
+      <w:widowControl w:val="false"/>
+      <w:suppressLineNumbers/>
+    </w:pPr>
+    <w:rPr/>
+  </w:style>
 </w:styles>
 </file>
</xml_diff>